<commit_message>
uma nova linha no codigo
</commit_message>
<xml_diff>
--- a/word.docx
+++ b/word.docx
@@ -170,19 +170,7 @@
           <w:szCs w:val="24"/>
           <w:lang w:eastAsia="pt-BR"/>
         </w:rPr>
-        <w:t>"AstraCS:TFWeWsy</w:t>
-      </w:r>
-      <w:bookmarkStart w:id="0" w:name="_GoBack"/>
-      <w:bookmarkEnd w:id="0"/>
-      <w:r>
-        <w:rPr>
-          <w:rFonts w:ascii="Consolas" w:eastAsia="Times New Roman" w:hAnsi="Consolas" w:cs="Courier New"/>
-          <w:color w:val="BA4E00"/>
-          <w:sz w:val="24"/>
-          <w:szCs w:val="24"/>
-          <w:lang w:eastAsia="pt-BR"/>
-        </w:rPr>
-        <w:t>b888bf2b950ed"</w:t>
+        <w:t>"AstraCS:TFWeWsyb888bf2b950ed"</w:t>
       </w:r>
     </w:p>
     <w:p>
@@ -271,6 +259,11 @@
         </w:rPr>
         <w:br/>
       </w:r>
+      <w:r>
+        <w:t>eu sou uma nova linha !!!!</w:t>
+      </w:r>
+      <w:bookmarkStart w:id="0" w:name="_GoBack"/>
+      <w:bookmarkEnd w:id="0"/>
     </w:p>
     <w:sectPr>
       <w:pgSz w:w="11906" w:h="16838"/>

</xml_diff>

<commit_message>
Outra linha adicionada ah mlk
</commit_message>
<xml_diff>
--- a/word.docx
+++ b/word.docx
@@ -3,13 +3,8 @@
 <w:document xmlns:wpc="http://schemas.microsoft.com/office/word/2010/wordprocessingCanvas" xmlns:mc="http://schemas.openxmlformats.org/markup-compatibility/2006" xmlns:o="urn:schemas-microsoft-com:office:office" xmlns:r="http://schemas.openxmlformats.org/officeDocument/2006/relationships" xmlns:m="http://schemas.openxmlformats.org/officeDocument/2006/math" xmlns:v="urn:schemas-microsoft-com:vml" xmlns:wp14="http://schemas.microsoft.com/office/word/2010/wordprocessingDrawing" xmlns:wp="http://schemas.openxmlformats.org/drawingml/2006/wordprocessingDrawing" xmlns:w10="urn:schemas-microsoft-com:office:word" xmlns:w="http://schemas.openxmlformats.org/wordprocessingml/2006/main" xmlns:w14="http://schemas.microsoft.com/office/word/2010/wordml" xmlns:wpg="http://schemas.microsoft.com/office/word/2010/wordprocessingGroup" xmlns:wpi="http://schemas.microsoft.com/office/word/2010/wordprocessingInk" xmlns:wne="http://schemas.microsoft.com/office/word/2006/wordml" xmlns:wps="http://schemas.microsoft.com/office/word/2010/wordprocessingShape" mc:Ignorable="w14 wp14">
   <w:body>
     <w:p>
-      <w:proofErr w:type="gramStart"/>
-      <w:r>
-        <w:t>eyJhbGciOiJQUzI1NiIsInR5cCI6IkpXVCJ9</w:t>
-      </w:r>
-      <w:proofErr w:type="gramEnd"/>
-      <w:r>
-        <w:t>.</w:t>
+      <w:r>
+        <w:t>eyJhbGciOiJQUzI1NiIsInR5cCI6IkpXVCJ9.</w:t>
       </w:r>
       <w:r>
         <w:t xml:space="preserve"> </w:t>
@@ -55,29 +50,7 @@
           <w:szCs w:val="24"/>
           <w:lang w:eastAsia="pt-BR"/>
         </w:rPr>
-        <w:t>_</w:t>
-      </w:r>
-      <w:proofErr w:type="gramStart"/>
-      <w:r>
-        <w:rPr>
-          <w:rFonts w:ascii="Consolas" w:eastAsia="Times New Roman" w:hAnsi="Consolas" w:cs="Courier New"/>
-          <w:color w:val="BA4E00"/>
-          <w:sz w:val="24"/>
-          <w:szCs w:val="24"/>
-          <w:lang w:eastAsia="pt-BR"/>
-        </w:rPr>
-        <w:t>jmNZ</w:t>
-      </w:r>
-      <w:proofErr w:type="gramEnd"/>
-      <w:r>
-        <w:rPr>
-          <w:rFonts w:ascii="Consolas" w:eastAsia="Times New Roman" w:hAnsi="Consolas" w:cs="Courier New"/>
-          <w:color w:val="BA4E00"/>
-          <w:sz w:val="24"/>
-          <w:szCs w:val="24"/>
-          <w:lang w:eastAsia="pt-BR"/>
-        </w:rPr>
-        <w:t>.rqoJN46G,8XS3q"</w:t>
+        <w:t>_jmNZ.rqoJN46G,8XS3q"</w:t>
       </w:r>
     </w:p>
     <w:p>
@@ -128,29 +101,7 @@
           <w:szCs w:val="24"/>
           <w:lang w:eastAsia="pt-BR"/>
         </w:rPr>
-        <w:t>"</w:t>
-      </w:r>
-      <w:proofErr w:type="spellStart"/>
-      <w:r>
-        <w:rPr>
-          <w:rFonts w:ascii="Consolas" w:eastAsia="Times New Roman" w:hAnsi="Consolas" w:cs="Courier New"/>
-          <w:color w:val="007D79"/>
-          <w:sz w:val="24"/>
-          <w:szCs w:val="24"/>
-          <w:lang w:eastAsia="pt-BR"/>
-        </w:rPr>
-        <w:t>token</w:t>
-      </w:r>
-      <w:proofErr w:type="spellEnd"/>
-      <w:r>
-        <w:rPr>
-          <w:rFonts w:ascii="Consolas" w:eastAsia="Times New Roman" w:hAnsi="Consolas" w:cs="Courier New"/>
-          <w:color w:val="007D79"/>
-          <w:sz w:val="24"/>
-          <w:szCs w:val="24"/>
-          <w:lang w:eastAsia="pt-BR"/>
-        </w:rPr>
-        <w:t>":</w:t>
+        <w:t>"token":</w:t>
       </w:r>
       <w:r>
         <w:rPr>
@@ -233,20 +184,8 @@
           <w:szCs w:val="24"/>
           <w:lang w:eastAsia="pt-BR"/>
         </w:rPr>
-        <w:t xml:space="preserve">Download Token </w:t>
-      </w:r>
-      <w:proofErr w:type="spellStart"/>
-      <w:r>
-        <w:rPr>
-          <w:rFonts w:ascii="Arial" w:eastAsia="Times New Roman" w:hAnsi="Arial" w:cs="Arial"/>
-          <w:color w:val="1F2438"/>
-          <w:sz w:val="24"/>
-          <w:szCs w:val="24"/>
-          <w:lang w:eastAsia="pt-BR"/>
-        </w:rPr>
-        <w:t>Details</w:t>
-      </w:r>
-      <w:proofErr w:type="spellEnd"/>
+        <w:t>Download Token Details</w:t>
+      </w:r>
     </w:p>
     <w:p>
       <w:r>
@@ -261,6 +200,13 @@
       </w:r>
       <w:r>
         <w:t>eu sou uma nova linha !!!!</w:t>
+      </w:r>
+    </w:p>
+    <w:p/>
+    <w:p/>
+    <w:p>
+      <w:r>
+        <w:t>eu sou outra linha</w:t>
       </w:r>
       <w:bookmarkStart w:id="0" w:name="_GoBack"/>
       <w:bookmarkEnd w:id="0"/>

</xml_diff>